<commit_message>
Weboldal kész!(js még nem)
</commit_message>
<xml_diff>
--- a/tervek.docx
+++ b/tervek.docx
@@ -1284,16 +1284,7 @@
           <w:szCs w:val="24"/>
           <w:lang w:eastAsia="hu-HU"/>
         </w:rPr>
-        <w:t>az ábrán.</w:t>
-      </w:r>
-      <w:r>
-        <w:rPr>
-          <w:rFonts w:ascii="Times New Roman" w:eastAsia="Times New Roman" w:hAnsi="Times New Roman" w:cs="Times New Roman"/>
-          <w:sz w:val="24"/>
-          <w:szCs w:val="24"/>
-          <w:lang w:eastAsia="hu-HU"/>
-        </w:rPr>
-        <w:t xml:space="preserve"> </w:t>
+        <w:t xml:space="preserve">az ábrán. </w:t>
       </w:r>
       <w:r>
         <w:rPr>
@@ -1386,162 +1377,187 @@
           <w:lang w:eastAsia="hu-HU"/>
         </w:rPr>
         <w:t xml:space="preserve"> a kellő értékeket.</w:t>
+      </w:r>
+    </w:p>
+    <w:p>
+      <w:pPr>
+        <w:rPr>
+          <w:rFonts w:ascii="Times New Roman" w:eastAsia="Times New Roman" w:hAnsi="Times New Roman" w:cs="Times New Roman"/>
+          <w:sz w:val="24"/>
+          <w:szCs w:val="24"/>
+          <w:lang w:eastAsia="hu-HU"/>
+        </w:rPr>
+      </w:pPr>
+      <w:r>
+        <w:rPr>
+          <w:rFonts w:ascii="Times New Roman" w:eastAsia="Times New Roman" w:hAnsi="Times New Roman" w:cs="Times New Roman"/>
+          <w:sz w:val="24"/>
+          <w:szCs w:val="24"/>
+          <w:lang w:eastAsia="hu-HU"/>
+        </w:rPr>
+        <w:br w:type="page"/>
+      </w:r>
+    </w:p>
+    <w:p>
+      <w:pPr>
+        <w:spacing w:line="240" w:lineRule="auto"/>
+        <w:rPr>
+          <w:rFonts w:ascii="Times New Roman" w:eastAsia="Times New Roman" w:hAnsi="Times New Roman" w:cs="Times New Roman"/>
+          <w:b/>
+          <w:sz w:val="32"/>
+          <w:szCs w:val="24"/>
+          <w:u w:val="single"/>
+          <w:lang w:eastAsia="hu-HU"/>
+        </w:rPr>
+      </w:pPr>
+      <w:r>
+        <w:rPr>
+          <w:rFonts w:ascii="Times New Roman" w:eastAsia="Times New Roman" w:hAnsi="Times New Roman" w:cs="Times New Roman"/>
+          <w:b/>
+          <w:sz w:val="32"/>
+          <w:szCs w:val="24"/>
+          <w:u w:val="single"/>
+          <w:lang w:eastAsia="hu-HU"/>
+        </w:rPr>
+        <w:lastRenderedPageBreak/>
+        <w:t>WEB</w:t>
+      </w:r>
+      <w:r>
+        <w:rPr>
+          <w:rFonts w:ascii="Times New Roman" w:eastAsia="Times New Roman" w:hAnsi="Times New Roman" w:cs="Times New Roman"/>
+          <w:b/>
+          <w:sz w:val="32"/>
+          <w:szCs w:val="24"/>
+          <w:u w:val="single"/>
+          <w:lang w:eastAsia="hu-HU"/>
+        </w:rPr>
+        <w:t>:</w:t>
+      </w:r>
+    </w:p>
+    <w:p>
+      <w:pPr>
+        <w:spacing w:after="0" w:line="240" w:lineRule="auto"/>
+        <w:rPr>
+          <w:rFonts w:ascii="Times New Roman" w:eastAsia="Times New Roman" w:hAnsi="Times New Roman" w:cs="Times New Roman"/>
+          <w:sz w:val="24"/>
+          <w:szCs w:val="24"/>
+          <w:lang w:eastAsia="hu-HU"/>
+        </w:rPr>
+      </w:pPr>
+      <w:r>
+        <w:rPr>
+          <w:rFonts w:ascii="Times New Roman" w:eastAsia="Times New Roman" w:hAnsi="Times New Roman" w:cs="Times New Roman"/>
+          <w:sz w:val="24"/>
+          <w:szCs w:val="24"/>
+          <w:lang w:eastAsia="hu-HU"/>
+        </w:rPr>
+        <w:t xml:space="preserve">Készítünk html, css és javascript felhasználásával egy </w:t>
+      </w:r>
+      <w:r>
+        <w:rPr>
+          <w:rFonts w:ascii="Times New Roman" w:eastAsia="Times New Roman" w:hAnsi="Times New Roman" w:cs="Times New Roman"/>
+          <w:sz w:val="24"/>
+          <w:szCs w:val="24"/>
+          <w:lang w:eastAsia="hu-HU"/>
+        </w:rPr>
+        <w:t xml:space="preserve">reszponzív </w:t>
+      </w:r>
+      <w:r>
+        <w:rPr>
+          <w:rFonts w:ascii="Times New Roman" w:eastAsia="Times New Roman" w:hAnsi="Times New Roman" w:cs="Times New Roman"/>
+          <w:sz w:val="24"/>
+          <w:szCs w:val="24"/>
+          <w:lang w:eastAsia="hu-HU"/>
+        </w:rPr>
+        <w:t>weboldalt.</w:t>
+      </w:r>
+    </w:p>
+    <w:p>
+      <w:pPr>
+        <w:spacing w:after="0" w:line="240" w:lineRule="auto"/>
+        <w:rPr>
+          <w:rFonts w:ascii="Times New Roman" w:eastAsia="Times New Roman" w:hAnsi="Times New Roman" w:cs="Times New Roman"/>
+          <w:sz w:val="24"/>
+          <w:szCs w:val="24"/>
+          <w:lang w:eastAsia="hu-HU"/>
+        </w:rPr>
+      </w:pPr>
+      <w:r>
+        <w:rPr>
+          <w:rFonts w:ascii="Times New Roman" w:eastAsia="Times New Roman" w:hAnsi="Times New Roman" w:cs="Times New Roman"/>
+          <w:sz w:val="24"/>
+          <w:szCs w:val="24"/>
+          <w:lang w:eastAsia="hu-HU"/>
+        </w:rPr>
+        <w:t xml:space="preserve">Az </w:t>
+      </w:r>
+      <w:r>
+        <w:rPr>
+          <w:rFonts w:ascii="Times New Roman" w:eastAsia="Times New Roman" w:hAnsi="Times New Roman" w:cs="Times New Roman"/>
+          <w:sz w:val="24"/>
+          <w:szCs w:val="24"/>
+          <w:lang w:eastAsia="hu-HU"/>
+        </w:rPr>
+        <w:t>leírás oldalon</w:t>
+      </w:r>
+      <w:r>
+        <w:rPr>
+          <w:rFonts w:ascii="Times New Roman" w:eastAsia="Times New Roman" w:hAnsi="Times New Roman" w:cs="Times New Roman"/>
+          <w:sz w:val="24"/>
+          <w:szCs w:val="24"/>
+          <w:lang w:eastAsia="hu-HU"/>
+        </w:rPr>
+        <w:t xml:space="preserve"> található a leírás, útmutató a program használatához.</w:t>
+      </w:r>
+      <w:r>
+        <w:rPr>
+          <w:rFonts w:ascii="Times New Roman" w:eastAsia="Times New Roman" w:hAnsi="Times New Roman" w:cs="Times New Roman"/>
+          <w:sz w:val="24"/>
+          <w:szCs w:val="24"/>
+          <w:lang w:eastAsia="hu-HU"/>
+        </w:rPr>
+        <w:t xml:space="preserve"> A letöltés oldalon található</w:t>
+      </w:r>
+      <w:r>
+        <w:rPr>
+          <w:rFonts w:ascii="Times New Roman" w:eastAsia="Times New Roman" w:hAnsi="Times New Roman" w:cs="Times New Roman"/>
+          <w:sz w:val="24"/>
+          <w:szCs w:val="24"/>
+          <w:lang w:eastAsia="hu-HU"/>
+        </w:rPr>
+        <w:t xml:space="preserve"> a letöltés gomb, amivel letöltjük a terméket és már használhatjuk is.</w:t>
+      </w:r>
+    </w:p>
+    <w:p>
+      <w:pPr>
+        <w:spacing w:after="0" w:line="240" w:lineRule="auto"/>
+        <w:rPr>
+          <w:rFonts w:ascii="Times New Roman" w:eastAsia="Times New Roman" w:hAnsi="Times New Roman" w:cs="Times New Roman"/>
+          <w:sz w:val="24"/>
+          <w:szCs w:val="24"/>
+          <w:lang w:eastAsia="hu-HU"/>
+        </w:rPr>
+      </w:pPr>
+      <w:r>
+        <w:rPr>
+          <w:rFonts w:ascii="Times New Roman" w:eastAsia="Times New Roman" w:hAnsi="Times New Roman" w:cs="Times New Roman"/>
+          <w:sz w:val="24"/>
+          <w:szCs w:val="24"/>
+          <w:lang w:eastAsia="hu-HU"/>
+        </w:rPr>
+        <w:t xml:space="preserve">A reklamáció oldalon tudunk panaszt tenni, vagy segítséget kérni, esetleg tippeket adni a tovább fejlesztéshez. </w:t>
+      </w:r>
+      <w:r>
+        <w:rPr>
+          <w:rFonts w:ascii="Times New Roman" w:eastAsia="Times New Roman" w:hAnsi="Times New Roman" w:cs="Times New Roman"/>
+          <w:sz w:val="24"/>
+          <w:szCs w:val="24"/>
+          <w:lang w:eastAsia="hu-HU"/>
+        </w:rPr>
+        <w:t xml:space="preserve">A rólunk oldalon megtalálhatóak az elérhetőségeink. </w:t>
       </w:r>
       <w:bookmarkStart w:id="0" w:name="_GoBack"/>
       <w:bookmarkEnd w:id="0"/>
-    </w:p>
-    <w:p>
-      <w:pPr>
-        <w:rPr>
-          <w:rFonts w:ascii="Times New Roman" w:eastAsia="Times New Roman" w:hAnsi="Times New Roman" w:cs="Times New Roman"/>
-          <w:sz w:val="24"/>
-          <w:szCs w:val="24"/>
-          <w:lang w:eastAsia="hu-HU"/>
-        </w:rPr>
-      </w:pPr>
-      <w:r>
-        <w:rPr>
-          <w:rFonts w:ascii="Times New Roman" w:eastAsia="Times New Roman" w:hAnsi="Times New Roman" w:cs="Times New Roman"/>
-          <w:sz w:val="24"/>
-          <w:szCs w:val="24"/>
-          <w:lang w:eastAsia="hu-HU"/>
-        </w:rPr>
-        <w:br w:type="page"/>
-      </w:r>
-    </w:p>
-    <w:p>
-      <w:pPr>
-        <w:spacing w:line="240" w:lineRule="auto"/>
-        <w:rPr>
-          <w:rFonts w:ascii="Times New Roman" w:eastAsia="Times New Roman" w:hAnsi="Times New Roman" w:cs="Times New Roman"/>
-          <w:b/>
-          <w:sz w:val="32"/>
-          <w:szCs w:val="24"/>
-          <w:u w:val="single"/>
-          <w:lang w:eastAsia="hu-HU"/>
-        </w:rPr>
-      </w:pPr>
-      <w:r>
-        <w:rPr>
-          <w:rFonts w:ascii="Times New Roman" w:eastAsia="Times New Roman" w:hAnsi="Times New Roman" w:cs="Times New Roman"/>
-          <w:b/>
-          <w:sz w:val="32"/>
-          <w:szCs w:val="24"/>
-          <w:u w:val="single"/>
-          <w:lang w:eastAsia="hu-HU"/>
-        </w:rPr>
-        <w:lastRenderedPageBreak/>
-        <w:t>WEB</w:t>
-      </w:r>
-      <w:r>
-        <w:rPr>
-          <w:rFonts w:ascii="Times New Roman" w:eastAsia="Times New Roman" w:hAnsi="Times New Roman" w:cs="Times New Roman"/>
-          <w:b/>
-          <w:sz w:val="32"/>
-          <w:szCs w:val="24"/>
-          <w:u w:val="single"/>
-          <w:lang w:eastAsia="hu-HU"/>
-        </w:rPr>
-        <w:t>:</w:t>
-      </w:r>
-    </w:p>
-    <w:p>
-      <w:pPr>
-        <w:spacing w:after="0" w:line="240" w:lineRule="auto"/>
-        <w:rPr>
-          <w:rFonts w:ascii="Times New Roman" w:eastAsia="Times New Roman" w:hAnsi="Times New Roman" w:cs="Times New Roman"/>
-          <w:sz w:val="24"/>
-          <w:szCs w:val="24"/>
-          <w:lang w:eastAsia="hu-HU"/>
-        </w:rPr>
-      </w:pPr>
-      <w:r>
-        <w:rPr>
-          <w:rFonts w:ascii="Times New Roman" w:eastAsia="Times New Roman" w:hAnsi="Times New Roman" w:cs="Times New Roman"/>
-          <w:sz w:val="24"/>
-          <w:szCs w:val="24"/>
-          <w:lang w:eastAsia="hu-HU"/>
-        </w:rPr>
-        <w:t xml:space="preserve">Készítünk html, css és javascript felhasználásával egy </w:t>
-      </w:r>
-      <w:r>
-        <w:rPr>
-          <w:rFonts w:ascii="Times New Roman" w:eastAsia="Times New Roman" w:hAnsi="Times New Roman" w:cs="Times New Roman"/>
-          <w:sz w:val="24"/>
-          <w:szCs w:val="24"/>
-          <w:lang w:eastAsia="hu-HU"/>
-        </w:rPr>
-        <w:t xml:space="preserve">reszponzív </w:t>
-      </w:r>
-      <w:r>
-        <w:rPr>
-          <w:rFonts w:ascii="Times New Roman" w:eastAsia="Times New Roman" w:hAnsi="Times New Roman" w:cs="Times New Roman"/>
-          <w:sz w:val="24"/>
-          <w:szCs w:val="24"/>
-          <w:lang w:eastAsia="hu-HU"/>
-        </w:rPr>
-        <w:t>weboldalt.</w:t>
-      </w:r>
-    </w:p>
-    <w:p>
-      <w:pPr>
-        <w:spacing w:after="0" w:line="240" w:lineRule="auto"/>
-        <w:rPr>
-          <w:rFonts w:ascii="Times New Roman" w:eastAsia="Times New Roman" w:hAnsi="Times New Roman" w:cs="Times New Roman"/>
-          <w:sz w:val="24"/>
-          <w:szCs w:val="24"/>
-          <w:lang w:eastAsia="hu-HU"/>
-        </w:rPr>
-      </w:pPr>
-      <w:r>
-        <w:rPr>
-          <w:rFonts w:ascii="Times New Roman" w:eastAsia="Times New Roman" w:hAnsi="Times New Roman" w:cs="Times New Roman"/>
-          <w:sz w:val="24"/>
-          <w:szCs w:val="24"/>
-          <w:lang w:eastAsia="hu-HU"/>
-        </w:rPr>
-        <w:t>Az oldal közepén található a leírás, útmutató a program használatához.</w:t>
-      </w:r>
-    </w:p>
-    <w:p>
-      <w:pPr>
-        <w:spacing w:after="0" w:line="240" w:lineRule="auto"/>
-        <w:rPr>
-          <w:rFonts w:ascii="Times New Roman" w:eastAsia="Times New Roman" w:hAnsi="Times New Roman" w:cs="Times New Roman"/>
-          <w:sz w:val="24"/>
-          <w:szCs w:val="24"/>
-          <w:lang w:eastAsia="hu-HU"/>
-        </w:rPr>
-      </w:pPr>
-      <w:r>
-        <w:rPr>
-          <w:rFonts w:ascii="Times New Roman" w:eastAsia="Times New Roman" w:hAnsi="Times New Roman" w:cs="Times New Roman"/>
-          <w:sz w:val="24"/>
-          <w:szCs w:val="24"/>
-          <w:lang w:eastAsia="hu-HU"/>
-        </w:rPr>
-        <w:t>Alatta található a letöltés gomb, amivel letöltjük a terméket és már használhatjuk is.</w:t>
-      </w:r>
-    </w:p>
-    <w:p>
-      <w:pPr>
-        <w:spacing w:after="0" w:line="240" w:lineRule="auto"/>
-        <w:rPr>
-          <w:rFonts w:ascii="Times New Roman" w:eastAsia="Times New Roman" w:hAnsi="Times New Roman" w:cs="Times New Roman"/>
-          <w:sz w:val="24"/>
-          <w:szCs w:val="24"/>
-          <w:lang w:eastAsia="hu-HU"/>
-        </w:rPr>
-      </w:pPr>
-      <w:r>
-        <w:rPr>
-          <w:rFonts w:ascii="Times New Roman" w:eastAsia="Times New Roman" w:hAnsi="Times New Roman" w:cs="Times New Roman"/>
-          <w:sz w:val="24"/>
-          <w:szCs w:val="24"/>
-          <w:lang w:eastAsia="hu-HU"/>
-        </w:rPr>
-        <w:t>A láblécen pedig megtalálható, hogy kik készítették a programot.</w:t>
-      </w:r>
     </w:p>
     <w:sectPr>
       <w:pgSz w:w="11906" w:h="16838"/>

</xml_diff>